<commit_message>
Signed-off-by: Sebastian Vargas <vargas.sebastianm@gmail.com>
</commit_message>
<xml_diff>
--- a/epe3/Informe.docx
+++ b/epe3/Informe.docx
@@ -431,7 +431,7 @@
           <w:szCs w:val="20"/>
           <w:lang w:val="es-CL"/>
         </w:rPr>
-        <w:t>Sistema Integrado de</w:t>
+        <w:t>SISTEMA INTEGRADO DE</w:t>
       </w:r>
       <w:r>
         <w:rPr>
@@ -444,7 +444,7 @@
           <w:szCs w:val="20"/>
           <w:lang w:val="es-CL"/>
         </w:rPr>
-        <w:t xml:space="preserve"> registro</w:t>
+        <w:t xml:space="preserve"> </w:t>
       </w:r>
       <w:r>
         <w:rPr>
@@ -457,7 +457,7 @@
           <w:szCs w:val="20"/>
           <w:lang w:val="es-CL"/>
         </w:rPr>
-        <w:t xml:space="preserve"> para la prevención</w:t>
+        <w:t>REGISTRO PARA LA PREVENSION</w:t>
       </w:r>
       <w:r>
         <w:rPr>
@@ -1144,7 +1144,7 @@
           <w:szCs w:val="19"/>
           <w:lang w:val="es-CL"/>
         </w:rPr>
-        <w:t>Sebastian Vargas</w:t>
+        <w:t>SEBASTIAN VARGAS</w:t>
       </w:r>
     </w:p>
     <w:p>
@@ -1165,55 +1165,16 @@
           <w:szCs w:val="19"/>
           <w:lang w:val="es-CL"/>
         </w:rPr>
-        <w:t>CARRERA:</w:t>
-      </w:r>
-      <w:r>
-        <w:rPr>
-          <w:rFonts w:ascii="Arial" w:eastAsia="Arial" w:hAnsi="Arial" w:cs="Arial"/>
-          <w:sz w:val="19"/>
-          <w:szCs w:val="19"/>
-          <w:lang w:val="es-CL"/>
-        </w:rPr>
-        <w:t xml:space="preserve"> </w:t>
-      </w:r>
-    </w:p>
-    <w:p>
-      <w:pPr>
-        <w:spacing w:before="34" w:after="0" w:line="477" w:lineRule="auto"/>
-        <w:ind w:left="3598" w:right="2775"/>
-        <w:rPr>
-          <w:rFonts w:ascii="Arial" w:eastAsia="Arial" w:hAnsi="Arial" w:cs="Arial"/>
-          <w:sz w:val="19"/>
-          <w:szCs w:val="19"/>
-          <w:lang w:val="es-CL"/>
-        </w:rPr>
-      </w:pPr>
-      <w:r>
-        <w:rPr>
-          <w:rFonts w:ascii="Arial" w:eastAsia="Arial" w:hAnsi="Arial" w:cs="Arial"/>
-          <w:sz w:val="19"/>
-          <w:szCs w:val="19"/>
-          <w:lang w:val="es-CL"/>
-        </w:rPr>
-        <w:t xml:space="preserve">Analista programador </w:t>
-      </w:r>
-      <w:r>
-        <w:rPr>
-          <w:rFonts w:ascii="Arial" w:eastAsia="Arial" w:hAnsi="Arial" w:cs="Arial"/>
-          <w:sz w:val="19"/>
-          <w:szCs w:val="19"/>
-          <w:lang w:val="es-CL"/>
-        </w:rPr>
-        <w:t>computacional</w:t>
-      </w:r>
-      <w:r>
-        <w:rPr>
-          <w:rFonts w:ascii="Arial" w:eastAsia="Arial" w:hAnsi="Arial" w:cs="Arial"/>
-          <w:sz w:val="19"/>
-          <w:szCs w:val="19"/>
-          <w:lang w:val="es-CL"/>
-        </w:rPr>
-        <w:tab/>
+        <w:t xml:space="preserve">CARRERA: </w:t>
+      </w:r>
+      <w:r>
+        <w:rPr>
+          <w:rFonts w:ascii="Arial" w:eastAsia="Arial" w:hAnsi="Arial" w:cs="Arial"/>
+          <w:sz w:val="19"/>
+          <w:szCs w:val="19"/>
+          <w:lang w:val="es-CL"/>
+        </w:rPr>
+        <w:t>ANALISTA PROGRAMADOR COMPUTACIONAL</w:t>
       </w:r>
     </w:p>
     <w:p>
@@ -1259,7 +1220,7 @@
           <w:szCs w:val="19"/>
           <w:lang w:val="es-CL"/>
         </w:rPr>
-        <w:t>DE:</w:t>
+        <w:t xml:space="preserve">DE: </w:t>
       </w:r>
       <w:r>
         <w:rPr>
@@ -1270,7 +1231,7 @@
           <w:szCs w:val="19"/>
           <w:lang w:val="es-CL"/>
         </w:rPr>
-        <w:t xml:space="preserve"> Republica</w:t>
+        <w:t>REPUBLICA</w:t>
       </w:r>
     </w:p>
     <w:p>
@@ -1447,17 +1408,7 @@
           <w:szCs w:val="19"/>
           <w:lang w:val="es-CL"/>
         </w:rPr>
-        <w:t>O:</w:t>
-      </w:r>
-      <w:r>
-        <w:rPr>
-          <w:rFonts w:ascii="Arial" w:eastAsia="Arial" w:hAnsi="Arial" w:cs="Arial"/>
-          <w:spacing w:val="1"/>
-          <w:sz w:val="19"/>
-          <w:szCs w:val="19"/>
-          <w:lang w:val="es-CL"/>
-        </w:rPr>
-        <w:t xml:space="preserve"> </w:t>
+        <w:t xml:space="preserve">O: </w:t>
       </w:r>
     </w:p>
     <w:p>
@@ -1480,87 +1431,7 @@
           <w:szCs w:val="19"/>
           <w:lang w:val="es-CL"/>
         </w:rPr>
-        <w:t>José</w:t>
-      </w:r>
-      <w:r>
-        <w:rPr>
-          <w:rFonts w:ascii="Arial" w:eastAsia="Arial" w:hAnsi="Arial" w:cs="Arial"/>
-          <w:spacing w:val="1"/>
-          <w:sz w:val="19"/>
-          <w:szCs w:val="19"/>
-          <w:lang w:val="es-CL"/>
-        </w:rPr>
-        <w:t xml:space="preserve"> </w:t>
-      </w:r>
-      <w:r>
-        <w:rPr>
-          <w:rFonts w:ascii="Arial" w:eastAsia="Arial" w:hAnsi="Arial" w:cs="Arial"/>
-          <w:spacing w:val="1"/>
-          <w:sz w:val="19"/>
-          <w:szCs w:val="19"/>
-          <w:lang w:val="es-CL"/>
-        </w:rPr>
-        <w:t>Cristian</w:t>
-      </w:r>
-      <w:r>
-        <w:rPr>
-          <w:rFonts w:ascii="Arial" w:eastAsia="Arial" w:hAnsi="Arial" w:cs="Arial"/>
-          <w:spacing w:val="1"/>
-          <w:sz w:val="19"/>
-          <w:szCs w:val="19"/>
-          <w:lang w:val="es-CL"/>
-        </w:rPr>
-        <w:t xml:space="preserve"> </w:t>
-      </w:r>
-      <w:r>
-        <w:rPr>
-          <w:rFonts w:ascii="Arial" w:eastAsia="Arial" w:hAnsi="Arial" w:cs="Arial"/>
-          <w:spacing w:val="1"/>
-          <w:sz w:val="19"/>
-          <w:szCs w:val="19"/>
-          <w:lang w:val="es-CL"/>
-        </w:rPr>
-        <w:t>Andrés</w:t>
-      </w:r>
-      <w:r>
-        <w:rPr>
-          <w:rFonts w:ascii="Arial" w:eastAsia="Arial" w:hAnsi="Arial" w:cs="Arial"/>
-          <w:spacing w:val="1"/>
-          <w:sz w:val="19"/>
-          <w:szCs w:val="19"/>
-          <w:lang w:val="es-CL"/>
-        </w:rPr>
-        <w:t xml:space="preserve"> </w:t>
-      </w:r>
-      <w:r>
-        <w:rPr>
-          <w:rFonts w:ascii="Arial" w:eastAsia="Arial" w:hAnsi="Arial" w:cs="Arial"/>
-          <w:spacing w:val="1"/>
-          <w:sz w:val="19"/>
-          <w:szCs w:val="19"/>
-          <w:lang w:val="es-CL"/>
-        </w:rPr>
-        <w:t>Arellano</w:t>
-      </w:r>
-      <w:r>
-        <w:rPr>
-          <w:rFonts w:ascii="Arial" w:eastAsia="Arial" w:hAnsi="Arial" w:cs="Arial"/>
-          <w:spacing w:val="1"/>
-          <w:sz w:val="19"/>
-          <w:szCs w:val="19"/>
-          <w:lang w:val="es-CL"/>
-        </w:rPr>
-        <w:t xml:space="preserve"> </w:t>
-      </w:r>
-      <w:r>
-        <w:rPr>
-          <w:rFonts w:ascii="Arial" w:eastAsia="Arial" w:hAnsi="Arial" w:cs="Arial"/>
-          <w:spacing w:val="1"/>
-          <w:sz w:val="19"/>
-          <w:szCs w:val="19"/>
-          <w:lang w:val="es-CL"/>
-        </w:rPr>
-        <w:t>Castillo</w:t>
+        <w:t>JOSE CRISTIA ARELLANO</w:t>
       </w:r>
     </w:p>
     <w:p>
@@ -1608,12 +1479,23 @@
     <w:p>
       <w:pPr>
         <w:spacing w:before="12" w:after="0" w:line="280" w:lineRule="exact"/>
+        <w:jc w:val="center"/>
         <w:rPr>
           <w:sz w:val="28"/>
           <w:szCs w:val="28"/>
           <w:lang w:val="es-CL"/>
         </w:rPr>
       </w:pPr>
+      <w:r>
+        <w:rPr>
+          <w:sz w:val="28"/>
+          <w:szCs w:val="28"/>
+          <w:lang w:val="es-CL"/>
+        </w:rPr>
+        <w:t>REPUBLICA, JULIO 2020</w:t>
+      </w:r>
+      <w:bookmarkStart w:id="0" w:name="_GoBack"/>
+      <w:bookmarkEnd w:id="0"/>
     </w:p>
     <w:p>
       <w:pPr>
@@ -1637,18 +1519,8 @@
           <w:szCs w:val="19"/>
           <w:lang w:val="es-CL"/>
         </w:rPr>
-        <w:t xml:space="preserve">REPUBLICA </w:t>
-      </w:r>
-      <w:r>
-        <w:rPr>
-          <w:rFonts w:ascii="Arial" w:eastAsia="Arial" w:hAnsi="Arial" w:cs="Arial"/>
-          <w:b/>
-          <w:bCs/>
-          <w:sz w:val="19"/>
-          <w:szCs w:val="19"/>
-          <w:lang w:val="es-CL"/>
-        </w:rPr>
-        <w:t>,</w:t>
+        <w:lastRenderedPageBreak/>
+        <w:t>REPUBLICA ,</w:t>
       </w:r>
       <w:proofErr w:type="gramEnd"/>
       <w:r>
@@ -1673,21 +1545,7 @@
           <w:szCs w:val="19"/>
           <w:lang w:val="es-CL"/>
         </w:rPr>
-        <w:t>JUL</w:t>
-      </w:r>
-      <w:bookmarkStart w:id="0" w:name="_GoBack"/>
-      <w:bookmarkEnd w:id="0"/>
-      <w:r>
-        <w:rPr>
-          <w:rFonts w:ascii="Arial" w:eastAsia="Arial" w:hAnsi="Arial" w:cs="Arial"/>
-          <w:b/>
-          <w:bCs/>
-          <w:spacing w:val="-1"/>
-          <w:sz w:val="19"/>
-          <w:szCs w:val="19"/>
-          <w:lang w:val="es-CL"/>
-        </w:rPr>
-        <w:t>IO 2020</w:t>
+        <w:t>JULIO 2020</w:t>
       </w:r>
     </w:p>
     <w:p>
@@ -1780,9 +1638,17 @@
       </w:r>
     </w:p>
     <w:p>
+      <w:pPr>
+        <w:rPr>
+          <w:lang w:val="es-ES"/>
+        </w:rPr>
+      </w:pPr>
       <w:proofErr w:type="spellStart"/>
       <w:proofErr w:type="gramStart"/>
       <w:r>
+        <w:rPr>
+          <w:lang w:val="es-ES"/>
+        </w:rPr>
         <w:lastRenderedPageBreak/>
         <w:t>introduccion</w:t>
       </w:r>
@@ -1790,7 +1656,15 @@
       <w:proofErr w:type="gramEnd"/>
     </w:p>
     <w:p>
-      <w:r>
+      <w:pPr>
+        <w:rPr>
+          <w:lang w:val="es-ES"/>
+        </w:rPr>
+      </w:pPr>
+      <w:r>
+        <w:rPr>
+          <w:lang w:val="es-ES"/>
+        </w:rPr>
         <w:br w:type="page"/>
       </w:r>
     </w:p>
@@ -1947,9 +1821,23 @@
         <w:t>ecto</w:t>
       </w:r>
     </w:p>
-    <w:p/>
-    <w:p>
-      <w:r>
+    <w:p>
+      <w:pPr>
+        <w:rPr>
+          <w:lang w:val="es-ES"/>
+        </w:rPr>
+      </w:pPr>
+    </w:p>
+    <w:p>
+      <w:pPr>
+        <w:rPr>
+          <w:lang w:val="es-ES"/>
+        </w:rPr>
+      </w:pPr>
+      <w:r>
+        <w:rPr>
+          <w:lang w:val="es-ES"/>
+        </w:rPr>
         <w:br w:type="page"/>
       </w:r>
     </w:p>
@@ -2002,15 +1890,43 @@
         <w:t>stico</w:t>
       </w:r>
     </w:p>
-    <w:p/>
-    <w:p>
-      <w:r>
+    <w:p>
+      <w:pPr>
+        <w:rPr>
+          <w:lang w:val="es-ES"/>
+        </w:rPr>
+      </w:pPr>
+    </w:p>
+    <w:p>
+      <w:pPr>
+        <w:rPr>
+          <w:lang w:val="es-ES"/>
+        </w:rPr>
+      </w:pPr>
+      <w:r>
+        <w:rPr>
+          <w:lang w:val="es-ES"/>
+        </w:rPr>
         <w:br w:type="page"/>
       </w:r>
     </w:p>
-    <w:p/>
-    <w:p>
-      <w:r>
+    <w:p>
+      <w:pPr>
+        <w:rPr>
+          <w:lang w:val="es-ES"/>
+        </w:rPr>
+      </w:pPr>
+    </w:p>
+    <w:p>
+      <w:pPr>
+        <w:rPr>
+          <w:lang w:val="es-ES"/>
+        </w:rPr>
+      </w:pPr>
+      <w:r>
+        <w:rPr>
+          <w:lang w:val="es-ES"/>
+        </w:rPr>
         <w:br w:type="page"/>
       </w:r>
     </w:p>
@@ -2063,9 +1979,23 @@
         <w:t>os</w:t>
       </w:r>
     </w:p>
-    <w:p/>
-    <w:p>
-      <w:r>
+    <w:p>
+      <w:pPr>
+        <w:rPr>
+          <w:lang w:val="es-ES"/>
+        </w:rPr>
+      </w:pPr>
+    </w:p>
+    <w:p>
+      <w:pPr>
+        <w:rPr>
+          <w:lang w:val="es-ES"/>
+        </w:rPr>
+      </w:pPr>
+      <w:r>
+        <w:rPr>
+          <w:lang w:val="es-ES"/>
+        </w:rPr>
         <w:br w:type="page"/>
       </w:r>
     </w:p>

</xml_diff>